<commit_message>
Lab 1 : 2 step
</commit_message>
<xml_diff>
--- a/Звіт lab 1.docx
+++ b/Звіт lab 1.docx
@@ -2258,16 +2258,7 @@
           <w:szCs w:val="28"/>
           <w:lang w:val="uk-UA"/>
         </w:rPr>
-        <w:t xml:space="preserve">Мета лабораторної роботи – </w:t>
-      </w:r>
-      <w:r>
-        <w:rPr>
-          <w:rFonts w:cs="Times New Roman"/>
-          <w:sz w:val="28"/>
-          <w:szCs w:val="28"/>
-          <w:lang w:val="uk-UA"/>
-        </w:rPr>
-        <w:t xml:space="preserve">скласти програми мовою </w:t>
+        <w:t xml:space="preserve">Ознайомитися з основними принципами роботи лінійних алгоритмів у мові </w:t>
       </w:r>
       <w:r>
         <w:rPr>
@@ -2282,54 +2273,49 @@
           <w:rFonts w:cs="Times New Roman"/>
           <w:sz w:val="28"/>
           <w:szCs w:val="28"/>
-          <w:lang w:val="ru-RU"/>
-        </w:rPr>
-        <w:t xml:space="preserve"> </w:t>
-      </w:r>
-      <w:r>
-        <w:rPr>
-          <w:rFonts w:cs="Times New Roman"/>
-          <w:sz w:val="28"/>
-          <w:szCs w:val="28"/>
-          <w:lang w:val="uk-UA"/>
-        </w:rPr>
-        <w:t xml:space="preserve">для </w:t>
-      </w:r>
-      <w:r>
-        <w:rPr>
-          <w:rFonts w:cs="Times New Roman"/>
-          <w:sz w:val="28"/>
-          <w:szCs w:val="28"/>
-          <w:lang w:val="uk-UA"/>
-        </w:rPr>
-        <w:t>виріш</w:t>
-      </w:r>
-      <w:r>
-        <w:rPr>
-          <w:rFonts w:cs="Times New Roman"/>
-          <w:sz w:val="28"/>
-          <w:szCs w:val="28"/>
-          <w:lang w:val="uk-UA"/>
-        </w:rPr>
-        <w:t>ення</w:t>
-      </w:r>
-      <w:r>
-        <w:rPr>
-          <w:rFonts w:cs="Times New Roman"/>
-          <w:sz w:val="28"/>
-          <w:szCs w:val="28"/>
-          <w:lang w:val="uk-UA"/>
-        </w:rPr>
-        <w:t xml:space="preserve"> задач</w:t>
-      </w:r>
-      <w:r>
-        <w:rPr>
-          <w:rFonts w:cs="Times New Roman"/>
-          <w:sz w:val="28"/>
-          <w:szCs w:val="28"/>
-          <w:lang w:val="uk-UA"/>
-        </w:rPr>
-        <w:t>.</w:t>
+          <w:lang w:val="uk-UA"/>
+        </w:rPr>
+        <w:t>. Розглянути та реалізувати вирішення простих завдань з теми «</w:t>
+      </w:r>
+      <w:r>
+        <w:rPr>
+          <w:rFonts w:eastAsia="Times New Roman" w:cs="Times New Roman"/>
+          <w:bCs/>
+          <w:sz w:val="28"/>
+          <w:szCs w:val="28"/>
+          <w:lang w:val="uk-UA" w:eastAsia="ru-RU"/>
+        </w:rPr>
+        <w:t xml:space="preserve">Лінійні алгоритми мовою </w:t>
+      </w:r>
+      <w:r>
+        <w:rPr>
+          <w:rFonts w:eastAsia="Times New Roman" w:cs="Times New Roman"/>
+          <w:bCs/>
+          <w:sz w:val="28"/>
+          <w:szCs w:val="28"/>
+          <w:lang w:eastAsia="ru-RU"/>
+        </w:rPr>
+        <w:t>Python</w:t>
+      </w:r>
+      <w:r>
+        <w:rPr>
+          <w:rFonts w:eastAsia="Times New Roman" w:cs="Times New Roman"/>
+          <w:bCs/>
+          <w:sz w:val="28"/>
+          <w:szCs w:val="28"/>
+          <w:lang w:val="uk-UA" w:eastAsia="ru-RU"/>
+        </w:rPr>
+        <w:t>». Освоєння роботи з рядками та</w:t>
+      </w:r>
+      <w:r>
+        <w:rPr>
+          <w:rFonts w:eastAsia="Times New Roman" w:cs="Times New Roman"/>
+          <w:bCs/>
+          <w:sz w:val="28"/>
+          <w:szCs w:val="28"/>
+          <w:lang w:val="uk-UA" w:eastAsia="ru-RU"/>
+        </w:rPr>
+        <w:t xml:space="preserve"> математичними діями. Ознайомлення з поведінкою лінійних алгоритмів у різних сценаріях у вирішенні задач.</w:t>
       </w:r>
     </w:p>
     <w:p>
@@ -3645,16 +3631,7 @@
           <w:szCs w:val="28"/>
           <w:lang w:val="uk-UA"/>
         </w:rPr>
-        <w:t>символу</w:t>
-      </w:r>
-      <w:r>
-        <w:rPr>
-          <w:rFonts w:cs="Times New Roman"/>
-          <w:sz w:val="28"/>
-          <w:szCs w:val="28"/>
-          <w:lang w:val="uk-UA"/>
-        </w:rPr>
-        <w:t>, отриманого від користувача.</w:t>
+        <w:t>символу, отриманого від користувача.</w:t>
       </w:r>
     </w:p>
     <w:p>
@@ -3725,83 +3702,112 @@
           <w:lang w:val="uk-UA"/>
         </w:rPr>
       </w:pPr>
-      <w:r>
-        <w:rPr>
-          <w:rFonts w:cs="Times New Roman"/>
-          <w:sz w:val="28"/>
-          <w:szCs w:val="28"/>
-        </w:rPr>
-        <w:t>new</w:t>
-      </w:r>
-      <w:r>
-        <w:rPr>
-          <w:rFonts w:cs="Times New Roman"/>
-          <w:sz w:val="28"/>
-          <w:szCs w:val="28"/>
-          <w:lang w:val="ru-RU"/>
-        </w:rPr>
-        <w:t>_</w:t>
-      </w:r>
-      <w:r>
-        <w:rPr>
-          <w:rFonts w:cs="Times New Roman"/>
-          <w:sz w:val="28"/>
-          <w:szCs w:val="28"/>
-        </w:rPr>
-        <w:t>t</w:t>
-      </w:r>
-      <w:r>
-        <w:rPr>
-          <w:rFonts w:cs="Times New Roman"/>
-          <w:sz w:val="28"/>
-          <w:szCs w:val="28"/>
-          <w:lang w:val="uk-UA"/>
-        </w:rPr>
-        <w:t xml:space="preserve"> - </w:t>
-      </w:r>
-      <w:r>
-        <w:rPr>
-          <w:rFonts w:cs="Times New Roman"/>
-          <w:sz w:val="28"/>
-          <w:szCs w:val="28"/>
-          <w:lang w:val="uk-UA"/>
-        </w:rPr>
-        <w:t>змінна для збереження</w:t>
-      </w:r>
-      <w:r>
-        <w:rPr>
-          <w:rFonts w:cs="Times New Roman"/>
-          <w:sz w:val="28"/>
-          <w:szCs w:val="28"/>
-          <w:lang w:val="ru-RU"/>
+      <w:proofErr w:type="spellStart"/>
+      <w:r>
+        <w:rPr>
+          <w:rFonts w:cs="Times New Roman"/>
+          <w:sz w:val="28"/>
+          <w:szCs w:val="28"/>
+          <w:lang w:val="uk-UA"/>
+        </w:rPr>
+        <w:t>Зміннна</w:t>
+      </w:r>
+      <w:proofErr w:type="spellEnd"/>
+      <w:r>
+        <w:rPr>
+          <w:rFonts w:cs="Times New Roman"/>
+          <w:sz w:val="28"/>
+          <w:szCs w:val="28"/>
+          <w:lang w:val="uk-UA"/>
         </w:rPr>
         <w:t xml:space="preserve"> </w:t>
       </w:r>
-      <w:r>
-        <w:rPr>
-          <w:rFonts w:cs="Times New Roman"/>
-          <w:sz w:val="28"/>
-          <w:szCs w:val="28"/>
-          <w:lang w:val="uk-UA"/>
-        </w:rPr>
-        <w:t xml:space="preserve">загального часу у хвилинах, на скільки раніше буде закінчуватись </w:t>
-      </w:r>
-      <w:r>
-        <w:rPr>
-          <w:rFonts w:cs="Times New Roman"/>
-          <w:sz w:val="28"/>
-          <w:szCs w:val="28"/>
-        </w:rPr>
-        <w:t>k</w:t>
-      </w:r>
-      <w:r>
-        <w:rPr>
-          <w:rFonts w:cs="Times New Roman"/>
-          <w:sz w:val="28"/>
-          <w:szCs w:val="28"/>
-          <w:lang w:val="uk-UA"/>
-        </w:rPr>
-        <w:t>-урок.</w:t>
+      <w:proofErr w:type="spellStart"/>
+      <w:r>
+        <w:rPr>
+          <w:rFonts w:cs="Times New Roman"/>
+          <w:sz w:val="28"/>
+          <w:szCs w:val="28"/>
+        </w:rPr>
+        <w:t>sumbol</w:t>
+      </w:r>
+      <w:proofErr w:type="spellEnd"/>
+      <w:r>
+        <w:rPr>
+          <w:rFonts w:cs="Times New Roman"/>
+          <w:sz w:val="28"/>
+          <w:szCs w:val="28"/>
+          <w:lang w:val="uk-UA"/>
+        </w:rPr>
+        <w:t xml:space="preserve"> </w:t>
+      </w:r>
+      <w:proofErr w:type="spellStart"/>
+      <w:r>
+        <w:rPr>
+          <w:rFonts w:cs="Times New Roman"/>
+          <w:sz w:val="28"/>
+          <w:szCs w:val="28"/>
+          <w:lang w:val="uk-UA"/>
+        </w:rPr>
+        <w:t>помноженна</w:t>
+      </w:r>
+      <w:proofErr w:type="spellEnd"/>
+      <w:r>
+        <w:rPr>
+          <w:rFonts w:cs="Times New Roman"/>
+          <w:sz w:val="28"/>
+          <w:szCs w:val="28"/>
+          <w:lang w:val="uk-UA"/>
+        </w:rPr>
+        <w:t xml:space="preserve"> на 5 для довжин рядків, та </w:t>
+      </w:r>
+      <w:proofErr w:type="spellStart"/>
+      <w:r>
+        <w:rPr>
+          <w:rFonts w:cs="Times New Roman"/>
+          <w:sz w:val="28"/>
+          <w:szCs w:val="28"/>
+          <w:lang w:val="uk-UA"/>
+        </w:rPr>
+        <w:t>з</w:t>
+      </w:r>
+      <w:r>
+        <w:rPr>
+          <w:rFonts w:cs="Times New Roman"/>
+          <w:sz w:val="28"/>
+          <w:szCs w:val="28"/>
+          <w:lang w:val="uk-UA"/>
+        </w:rPr>
+        <w:t>міннна</w:t>
+      </w:r>
+      <w:proofErr w:type="spellEnd"/>
+      <w:r>
+        <w:rPr>
+          <w:rFonts w:cs="Times New Roman"/>
+          <w:sz w:val="28"/>
+          <w:szCs w:val="28"/>
+          <w:lang w:val="uk-UA"/>
+        </w:rPr>
+        <w:t xml:space="preserve"> </w:t>
+      </w:r>
+      <w:proofErr w:type="spellStart"/>
+      <w:r>
+        <w:rPr>
+          <w:rFonts w:cs="Times New Roman"/>
+          <w:sz w:val="28"/>
+          <w:szCs w:val="28"/>
+        </w:rPr>
+        <w:t>sumbol</w:t>
+      </w:r>
+      <w:proofErr w:type="spellEnd"/>
+      <w:r>
+        <w:rPr>
+          <w:rFonts w:cs="Times New Roman"/>
+          <w:sz w:val="28"/>
+          <w:szCs w:val="28"/>
+          <w:lang w:val="uk-UA"/>
+        </w:rPr>
+        <w:t xml:space="preserve"> для довжин стовбців.</w:t>
       </w:r>
     </w:p>
     <w:p>
@@ -3870,6 +3876,7 @@
           <w:bCs/>
           <w:sz w:val="28"/>
           <w:szCs w:val="28"/>
+          <w:lang w:val="uk-UA"/>
         </w:rPr>
         <w:t>4</w:t>
       </w:r>
@@ -3942,7 +3949,34 @@
           <w:rFonts w:cs="Times New Roman"/>
           <w:sz w:val="28"/>
           <w:szCs w:val="28"/>
-          <w:lang w:val="ru-RU"/>
+          <w:lang w:val="uk-UA"/>
+        </w:rPr>
+        <w:t xml:space="preserve"> – </w:t>
+      </w:r>
+      <w:r>
+        <w:rPr>
+          <w:rFonts w:cs="Times New Roman"/>
+          <w:sz w:val="28"/>
+          <w:szCs w:val="28"/>
+          <w:lang w:val="uk-UA"/>
+        </w:rPr>
+        <w:t xml:space="preserve">змінна для збереження </w:t>
+      </w:r>
+      <w:r>
+        <w:rPr>
+          <w:rFonts w:cs="Times New Roman"/>
+          <w:sz w:val="28"/>
+          <w:szCs w:val="28"/>
+          <w:lang w:val="uk-UA"/>
+        </w:rPr>
+        <w:t>символу</w:t>
+      </w:r>
+      <w:r>
+        <w:rPr>
+          <w:rFonts w:cs="Times New Roman"/>
+          <w:sz w:val="28"/>
+          <w:szCs w:val="28"/>
+          <w:lang w:val="uk-UA"/>
         </w:rPr>
         <w:t xml:space="preserve"> </w:t>
       </w:r>
@@ -3951,54 +3985,9 @@
           <w:rFonts w:cs="Times New Roman"/>
           <w:sz w:val="28"/>
           <w:szCs w:val="28"/>
-          <w:lang w:val="ru-RU"/>
-        </w:rPr>
-        <w:t xml:space="preserve">– </w:t>
-      </w:r>
-      <w:r>
-        <w:rPr>
-          <w:rFonts w:cs="Times New Roman"/>
-          <w:sz w:val="28"/>
-          <w:szCs w:val="28"/>
-          <w:lang w:val="uk-UA"/>
-        </w:rPr>
-        <w:t xml:space="preserve">змінна для збереження </w:t>
-      </w:r>
-      <w:r>
-        <w:rPr>
-          <w:rFonts w:cs="Times New Roman"/>
-          <w:sz w:val="28"/>
-          <w:szCs w:val="28"/>
-          <w:lang w:val="uk-UA"/>
-        </w:rPr>
-        <w:t>символу</w:t>
-      </w:r>
-      <w:r>
-        <w:rPr>
-          <w:rFonts w:cs="Times New Roman"/>
-          <w:sz w:val="28"/>
-          <w:szCs w:val="28"/>
-          <w:lang w:val="ru-RU"/>
-        </w:rPr>
-        <w:t xml:space="preserve"> </w:t>
-      </w:r>
-      <w:r>
-        <w:rPr>
-          <w:rFonts w:cs="Times New Roman"/>
-          <w:sz w:val="28"/>
-          <w:szCs w:val="28"/>
-          <w:lang w:val="uk-UA"/>
-        </w:rPr>
-        <w:t>нижнього регістру</w:t>
-      </w:r>
-      <w:r>
-        <w:rPr>
-          <w:rFonts w:cs="Times New Roman"/>
-          <w:sz w:val="28"/>
-          <w:szCs w:val="28"/>
-          <w:lang w:val="uk-UA"/>
-        </w:rPr>
-        <w:t>, отриманого від користувача.</w:t>
+          <w:lang w:val="uk-UA"/>
+        </w:rPr>
+        <w:t>нижнього регістру, отриманого від користувача.</w:t>
       </w:r>
     </w:p>
     <w:p>
@@ -4058,16 +4047,7 @@
           <w:szCs w:val="28"/>
           <w:lang w:val="uk-UA"/>
         </w:rPr>
-        <w:t>рядку</w:t>
-      </w:r>
-      <w:r>
-        <w:rPr>
-          <w:rFonts w:cs="Times New Roman"/>
-          <w:sz w:val="28"/>
-          <w:szCs w:val="28"/>
-          <w:lang w:val="uk-UA"/>
-        </w:rPr>
-        <w:t>, отриманого від користувача</w:t>
+        <w:t>рядку, отриманого від користувача</w:t>
       </w:r>
     </w:p>
     <w:p>
@@ -4188,16 +4168,7 @@
           <w:szCs w:val="28"/>
           <w:lang w:val="uk-UA"/>
         </w:rPr>
-        <w:t xml:space="preserve"> </w:t>
-      </w:r>
-      <w:r>
-        <w:rPr>
-          <w:rFonts w:cs="Times New Roman"/>
-          <w:sz w:val="28"/>
-          <w:szCs w:val="28"/>
-          <w:lang w:val="uk-UA"/>
-        </w:rPr>
-        <w:t>зміненог</w:t>
+        <w:t xml:space="preserve"> зміненог</w:t>
       </w:r>
       <w:r>
         <w:rPr>
@@ -5640,10 +5611,10 @@
           <w:szCs w:val="28"/>
         </w:rPr>
         <w:drawing>
-          <wp:inline distT="0" distB="0" distL="0" distR="0" wp14:anchorId="42F9651B" wp14:editId="38D08C04">
-            <wp:extent cx="3985650" cy="3170287"/>
+          <wp:inline distT="0" distB="0" distL="0" distR="0" wp14:anchorId="4D472351" wp14:editId="3D22C1C1">
+            <wp:extent cx="2768742" cy="5162815"/>
             <wp:effectExtent l="0" t="0" r="0" b="0"/>
-            <wp:docPr id="1642712148" name="Рисунок 1"/>
+            <wp:docPr id="985424431" name="Рисунок 1"/>
             <wp:cNvGraphicFramePr>
               <a:graphicFrameLocks xmlns:a="http://schemas.openxmlformats.org/drawingml/2006/main" noChangeAspect="1"/>
             </wp:cNvGraphicFramePr>
@@ -5651,7 +5622,7 @@
               <a:graphicData uri="http://schemas.openxmlformats.org/drawingml/2006/picture">
                 <pic:pic xmlns:pic="http://schemas.openxmlformats.org/drawingml/2006/picture">
                   <pic:nvPicPr>
-                    <pic:cNvPr id="1642712148" name=""/>
+                    <pic:cNvPr id="985424431" name=""/>
                     <pic:cNvPicPr/>
                   </pic:nvPicPr>
                   <pic:blipFill>
@@ -5663,7 +5634,7 @@
                   <pic:spPr>
                     <a:xfrm>
                       <a:off x="0" y="0"/>
-                      <a:ext cx="3997744" cy="3179907"/>
+                      <a:ext cx="2768742" cy="5162815"/>
                     </a:xfrm>
                     <a:prstGeom prst="rect">
                       <a:avLst/>
@@ -5744,9 +5715,11 @@
       <w:r>
         <w:rPr>
           <w:rFonts w:cs="Times New Roman"/>
-          <w:sz w:val="28"/>
-          <w:szCs w:val="28"/>
-        </w:rPr>
+          <w:noProof/>
+          <w:sz w:val="28"/>
+          <w:szCs w:val="28"/>
+        </w:rPr>
+        <w:lastRenderedPageBreak/>
         <w:drawing>
           <wp:inline distT="0" distB="0" distL="0" distR="0" wp14:anchorId="1F898B45" wp14:editId="4E2B2BD6">
             <wp:extent cx="1630568" cy="4114213"/>
@@ -5831,7 +5804,6 @@
           <w:szCs w:val="28"/>
           <w:lang w:val="uk-UA"/>
         </w:rPr>
-        <w:lastRenderedPageBreak/>
         <w:t>Задача №</w:t>
       </w:r>
       <w:r>
@@ -5873,10 +5845,10 @@
           <w:szCs w:val="28"/>
         </w:rPr>
         <w:drawing>
-          <wp:inline distT="0" distB="0" distL="0" distR="0" wp14:anchorId="2D5777F7" wp14:editId="0EE4800E">
-            <wp:extent cx="4194394" cy="4178105"/>
+          <wp:inline distT="0" distB="0" distL="0" distR="0" wp14:anchorId="6AA53F9B" wp14:editId="608608D4">
+            <wp:extent cx="3886400" cy="3702240"/>
             <wp:effectExtent l="0" t="0" r="0" b="0"/>
-            <wp:docPr id="464931412" name="Рисунок 1"/>
+            <wp:docPr id="542697864" name="Рисунок 1"/>
             <wp:cNvGraphicFramePr>
               <a:graphicFrameLocks xmlns:a="http://schemas.openxmlformats.org/drawingml/2006/main" noChangeAspect="1"/>
             </wp:cNvGraphicFramePr>
@@ -5884,7 +5856,7 @@
               <a:graphicData uri="http://schemas.openxmlformats.org/drawingml/2006/picture">
                 <pic:pic xmlns:pic="http://schemas.openxmlformats.org/drawingml/2006/picture">
                   <pic:nvPicPr>
-                    <pic:cNvPr id="464931412" name=""/>
+                    <pic:cNvPr id="542697864" name=""/>
                     <pic:cNvPicPr/>
                   </pic:nvPicPr>
                   <pic:blipFill>
@@ -5896,7 +5868,7 @@
                   <pic:spPr>
                     <a:xfrm>
                       <a:off x="0" y="0"/>
-                      <a:ext cx="4201085" cy="4184770"/>
+                      <a:ext cx="3886400" cy="3702240"/>
                     </a:xfrm>
                     <a:prstGeom prst="rect">
                       <a:avLst/>
@@ -5971,16 +5943,36 @@
           <w:szCs w:val="28"/>
           <w:lang w:val="uk-UA"/>
         </w:rPr>
-        <w:t>Ви</w:t>
-      </w:r>
-      <w:r>
-        <w:rPr>
-          <w:rFonts w:cs="Times New Roman"/>
-          <w:sz w:val="28"/>
-          <w:szCs w:val="28"/>
-          <w:lang w:val="uk-UA"/>
-        </w:rPr>
-        <w:t>сновки</w:t>
+        <w:t>Під час виконання роботи ознайомилась з лінійними алгоритмами</w:t>
+      </w:r>
+      <w:r>
+        <w:rPr>
+          <w:rFonts w:cs="Times New Roman"/>
+          <w:sz w:val="28"/>
+          <w:szCs w:val="28"/>
+          <w:lang w:val="uk-UA"/>
+        </w:rPr>
+        <w:t xml:space="preserve">. Ознайомилась з принципами роботи з рядками та з використанням  математичних дій. Здійснено вирішення практичних завдань, де було </w:t>
+      </w:r>
+      <w:proofErr w:type="spellStart"/>
+      <w:r>
+        <w:rPr>
+          <w:rFonts w:cs="Times New Roman"/>
+          <w:sz w:val="28"/>
+          <w:szCs w:val="28"/>
+          <w:lang w:val="uk-UA"/>
+        </w:rPr>
+        <w:t>примінено</w:t>
+      </w:r>
+      <w:proofErr w:type="spellEnd"/>
+      <w:r>
+        <w:rPr>
+          <w:rFonts w:cs="Times New Roman"/>
+          <w:sz w:val="28"/>
+          <w:szCs w:val="28"/>
+          <w:lang w:val="uk-UA"/>
+        </w:rPr>
+        <w:t xml:space="preserve"> розв’язання лінійних алгоритмів.</w:t>
       </w:r>
     </w:p>
     <w:p>
@@ -6006,10 +5998,10 @@
       <w:pPr>
         <w:pStyle w:val="1"/>
       </w:pPr>
-      <w:bookmarkStart w:id="7" w:name="_Toc150775857"/>
+      <w:bookmarkStart w:id="7" w:name="_Toc150775858"/>
       <w:r>
         <w:lastRenderedPageBreak/>
-        <w:t>Список літератури</w:t>
+        <w:t>Додатки</w:t>
       </w:r>
       <w:bookmarkEnd w:id="7"/>
     </w:p>
@@ -6020,67 +6012,34 @@
         <w:contextualSpacing/>
         <w:jc w:val="both"/>
         <w:rPr>
-          <w:rFonts w:eastAsia="Times New Roman" w:cs="Times New Roman"/>
+          <w:rFonts w:cs="Times New Roman"/>
+          <w:sz w:val="28"/>
+          <w:szCs w:val="28"/>
+          <w:lang w:val="uk-UA"/>
+        </w:rPr>
+      </w:pPr>
+      <w:r>
+        <w:rPr>
+          <w:rFonts w:cs="Times New Roman"/>
           <w:b/>
           <w:bCs/>
           <w:sz w:val="28"/>
           <w:szCs w:val="28"/>
           <w:lang w:val="uk-UA"/>
         </w:rPr>
-      </w:pPr>
-      <w:r>
-        <w:rPr>
-          <w:rFonts w:cs="Times New Roman"/>
-          <w:sz w:val="28"/>
-          <w:szCs w:val="28"/>
-          <w:lang w:val="uk-UA"/>
-        </w:rPr>
-        <w:t>Список літератури</w:t>
-      </w:r>
-    </w:p>
-    <w:p>
-      <w:pPr>
-        <w:rPr>
-          <w:rFonts w:eastAsia="Times New Roman" w:cs="Times New Roman"/>
+        <w:t>Задача №1.</w:t>
+      </w:r>
+      <w:r>
+        <w:rPr>
+          <w:rFonts w:cs="Times New Roman"/>
           <w:b/>
           <w:bCs/>
           <w:sz w:val="28"/>
           <w:szCs w:val="28"/>
           <w:lang w:val="uk-UA"/>
         </w:rPr>
-      </w:pPr>
-    </w:p>
-    <w:p>
-      <w:pPr>
-        <w:rPr>
-          <w:rFonts w:eastAsia="Times New Roman" w:cs="Times New Roman"/>
-          <w:b/>
-          <w:bCs/>
-          <w:sz w:val="28"/>
-          <w:szCs w:val="28"/>
-          <w:lang w:val="uk-UA"/>
-        </w:rPr>
-      </w:pPr>
-      <w:r>
-        <w:rPr>
-          <w:rFonts w:cs="Times New Roman"/>
-          <w:sz w:val="28"/>
-          <w:szCs w:val="28"/>
-          <w:lang w:val="ru-RU"/>
-        </w:rPr>
-        <w:br w:type="page"/>
-      </w:r>
-    </w:p>
-    <w:p>
-      <w:pPr>
-        <w:pStyle w:val="1"/>
-      </w:pPr>
-      <w:bookmarkStart w:id="8" w:name="_Toc150775858"/>
-      <w:r>
-        <w:lastRenderedPageBreak/>
-        <w:t>Додатки</w:t>
-      </w:r>
-      <w:bookmarkEnd w:id="8"/>
+        <w:t xml:space="preserve"> Лістинг програми</w:t>
+      </w:r>
     </w:p>
     <w:p>
       <w:pPr>
@@ -6098,41 +6057,15 @@
       <w:r>
         <w:rPr>
           <w:rFonts w:cs="Times New Roman"/>
-          <w:b/>
-          <w:bCs/>
-          <w:sz w:val="28"/>
-          <w:szCs w:val="28"/>
-          <w:lang w:val="uk-UA"/>
-        </w:rPr>
-        <w:t>Задача №1.</w:t>
-      </w:r>
-    </w:p>
-    <w:p>
-      <w:pPr>
-        <w:spacing w:line="360" w:lineRule="auto"/>
-        <w:ind w:firstLine="709"/>
-        <w:contextualSpacing/>
-        <w:jc w:val="both"/>
-        <w:rPr>
-          <w:rFonts w:cs="Times New Roman"/>
-          <w:sz w:val="28"/>
-          <w:szCs w:val="28"/>
-          <w:lang w:val="uk-UA"/>
-        </w:rPr>
-      </w:pPr>
-      <w:r>
-        <w:rPr>
-          <w:rFonts w:cs="Times New Roman"/>
-          <w:noProof/>
           <w:sz w:val="28"/>
           <w:szCs w:val="28"/>
           <w:lang w:val="uk-UA"/>
         </w:rPr>
         <w:drawing>
-          <wp:inline distT="0" distB="0" distL="0" distR="0" wp14:anchorId="68C162B1" wp14:editId="2B2A5E8E">
-            <wp:extent cx="3832271" cy="1486457"/>
-            <wp:effectExtent l="0" t="0" r="0" b="0"/>
-            <wp:docPr id="1276537396" name="Рисунок 1"/>
+          <wp:inline distT="0" distB="0" distL="0" distR="0" wp14:anchorId="095834BF" wp14:editId="30CF716D">
+            <wp:extent cx="4200808" cy="2399168"/>
+            <wp:effectExtent l="0" t="0" r="9525" b="1270"/>
+            <wp:docPr id="555839741" name="Рисунок 1"/>
             <wp:cNvGraphicFramePr>
               <a:graphicFrameLocks xmlns:a="http://schemas.openxmlformats.org/drawingml/2006/main" noChangeAspect="1"/>
             </wp:cNvGraphicFramePr>
@@ -6140,7 +6073,7 @@
               <a:graphicData uri="http://schemas.openxmlformats.org/drawingml/2006/picture">
                 <pic:pic xmlns:pic="http://schemas.openxmlformats.org/drawingml/2006/picture">
                   <pic:nvPicPr>
-                    <pic:cNvPr id="1276537396" name=""/>
+                    <pic:cNvPr id="555839741" name=""/>
                     <pic:cNvPicPr/>
                   </pic:nvPicPr>
                   <pic:blipFill>
@@ -6152,7 +6085,7 @@
                   <pic:spPr>
                     <a:xfrm>
                       <a:off x="0" y="0"/>
-                      <a:ext cx="3836245" cy="1487999"/>
+                      <a:ext cx="4211612" cy="2405338"/>
                     </a:xfrm>
                     <a:prstGeom prst="rect">
                       <a:avLst/>
@@ -6173,22 +6106,13 @@
         <w:jc w:val="both"/>
         <w:rPr>
           <w:rFonts w:cs="Times New Roman"/>
-          <w:sz w:val="28"/>
-          <w:szCs w:val="28"/>
-          <w:lang w:val="uk-UA"/>
-        </w:rPr>
-      </w:pPr>
-      <w:r>
-        <w:rPr>
-          <w:rFonts w:cs="Times New Roman"/>
           <w:b/>
           <w:bCs/>
           <w:sz w:val="28"/>
           <w:szCs w:val="28"/>
           <w:lang w:val="uk-UA"/>
         </w:rPr>
-        <w:t>Задача №</w:t>
-      </w:r>
+      </w:pPr>
       <w:r>
         <w:rPr>
           <w:rFonts w:cs="Times New Roman"/>
@@ -6198,18 +6122,7 @@
           <w:szCs w:val="28"/>
           <w:lang w:val="uk-UA"/>
         </w:rPr>
-        <w:t>2</w:t>
-      </w:r>
-      <w:r>
-        <w:rPr>
-          <w:rFonts w:cs="Times New Roman"/>
-          <w:b/>
-          <w:bCs/>
-          <w:sz w:val="28"/>
-          <w:szCs w:val="28"/>
-          <w:lang w:val="uk-UA"/>
-        </w:rPr>
-        <w:t>.</w:t>
+        <w:t>Виконання програми:</w:t>
       </w:r>
     </w:p>
     <w:p>
@@ -6233,10 +6146,10 @@
           <w:lang w:val="uk-UA"/>
         </w:rPr>
         <w:drawing>
-          <wp:inline distT="0" distB="0" distL="0" distR="0" wp14:anchorId="3244FCA5" wp14:editId="5DA639AA">
-            <wp:extent cx="4576493" cy="2450155"/>
-            <wp:effectExtent l="0" t="0" r="0" b="7620"/>
-            <wp:docPr id="1670672598" name="Рисунок 1"/>
+          <wp:inline distT="0" distB="0" distL="0" distR="0" wp14:anchorId="40C9813F" wp14:editId="70564507">
+            <wp:extent cx="4590107" cy="1967329"/>
+            <wp:effectExtent l="0" t="0" r="1270" b="0"/>
+            <wp:docPr id="938172373" name="Рисунок 1"/>
             <wp:cNvGraphicFramePr>
               <a:graphicFrameLocks xmlns:a="http://schemas.openxmlformats.org/drawingml/2006/main" noChangeAspect="1"/>
             </wp:cNvGraphicFramePr>
@@ -6244,7 +6157,7 @@
               <a:graphicData uri="http://schemas.openxmlformats.org/drawingml/2006/picture">
                 <pic:pic xmlns:pic="http://schemas.openxmlformats.org/drawingml/2006/picture">
                   <pic:nvPicPr>
-                    <pic:cNvPr id="1670672598" name=""/>
+                    <pic:cNvPr id="938172373" name=""/>
                     <pic:cNvPicPr/>
                   </pic:nvPicPr>
                   <pic:blipFill>
@@ -6256,7 +6169,7 @@
                   <pic:spPr>
                     <a:xfrm>
                       <a:off x="0" y="0"/>
-                      <a:ext cx="4588226" cy="2456437"/>
+                      <a:ext cx="4597716" cy="1970590"/>
                     </a:xfrm>
                     <a:prstGeom prst="rect">
                       <a:avLst/>
@@ -6277,13 +6190,22 @@
         <w:jc w:val="both"/>
         <w:rPr>
           <w:rFonts w:cs="Times New Roman"/>
+          <w:sz w:val="28"/>
+          <w:szCs w:val="28"/>
+          <w:lang w:val="uk-UA"/>
+        </w:rPr>
+      </w:pPr>
+      <w:r>
+        <w:rPr>
+          <w:rFonts w:cs="Times New Roman"/>
           <w:b/>
           <w:bCs/>
           <w:sz w:val="28"/>
           <w:szCs w:val="28"/>
           <w:lang w:val="uk-UA"/>
         </w:rPr>
-      </w:pPr>
+        <w:t>Задача №</w:t>
+      </w:r>
       <w:r>
         <w:rPr>
           <w:rFonts w:cs="Times New Roman"/>
@@ -6293,7 +6215,7 @@
           <w:szCs w:val="28"/>
           <w:lang w:val="uk-UA"/>
         </w:rPr>
-        <w:t>Задача №</w:t>
+        <w:t>2</w:t>
       </w:r>
       <w:r>
         <w:rPr>
@@ -6304,7 +6226,7 @@
           <w:szCs w:val="28"/>
           <w:lang w:val="uk-UA"/>
         </w:rPr>
-        <w:t>3</w:t>
+        <w:t>.</w:t>
       </w:r>
       <w:r>
         <w:rPr>
@@ -6315,7 +6237,18 @@
           <w:szCs w:val="28"/>
           <w:lang w:val="uk-UA"/>
         </w:rPr>
-        <w:t>.</w:t>
+        <w:t xml:space="preserve"> </w:t>
+      </w:r>
+      <w:r>
+        <w:rPr>
+          <w:rFonts w:cs="Times New Roman"/>
+          <w:b/>
+          <w:bCs/>
+          <w:sz w:val="28"/>
+          <w:szCs w:val="28"/>
+          <w:lang w:val="uk-UA"/>
+        </w:rPr>
+        <w:t>Лістинг програми</w:t>
       </w:r>
     </w:p>
     <w:p>
@@ -6328,6 +6261,7 @@
           <w:rFonts w:cs="Times New Roman"/>
           <w:sz w:val="28"/>
           <w:szCs w:val="28"/>
+          <w:lang w:val="uk-UA"/>
         </w:rPr>
       </w:pPr>
       <w:r>
@@ -6338,10 +6272,10 @@
           <w:lang w:val="uk-UA"/>
         </w:rPr>
         <w:drawing>
-          <wp:inline distT="0" distB="0" distL="0" distR="0" wp14:anchorId="738CA1C0" wp14:editId="6A2D1FA0">
-            <wp:extent cx="4296507" cy="1244344"/>
-            <wp:effectExtent l="0" t="0" r="0" b="0"/>
-            <wp:docPr id="1414615807" name="Рисунок 1"/>
+          <wp:inline distT="0" distB="0" distL="0" distR="0" wp14:anchorId="46207012" wp14:editId="642BCBDE">
+            <wp:extent cx="4471206" cy="2588769"/>
+            <wp:effectExtent l="0" t="0" r="5715" b="2540"/>
+            <wp:docPr id="1656439081" name="Рисунок 1"/>
             <wp:cNvGraphicFramePr>
               <a:graphicFrameLocks xmlns:a="http://schemas.openxmlformats.org/drawingml/2006/main" noChangeAspect="1"/>
             </wp:cNvGraphicFramePr>
@@ -6349,7 +6283,7 @@
               <a:graphicData uri="http://schemas.openxmlformats.org/drawingml/2006/picture">
                 <pic:pic xmlns:pic="http://schemas.openxmlformats.org/drawingml/2006/picture">
                   <pic:nvPicPr>
-                    <pic:cNvPr id="1414615807" name=""/>
+                    <pic:cNvPr id="1656439081" name=""/>
                     <pic:cNvPicPr/>
                   </pic:nvPicPr>
                   <pic:blipFill>
@@ -6361,7 +6295,7 @@
                   <pic:spPr>
                     <a:xfrm>
                       <a:off x="0" y="0"/>
-                      <a:ext cx="4309570" cy="1248127"/>
+                      <a:ext cx="4478154" cy="2592792"/>
                     </a:xfrm>
                     <a:prstGeom prst="rect">
                       <a:avLst/>
@@ -6398,29 +6332,7 @@
           <w:szCs w:val="28"/>
           <w:lang w:val="uk-UA"/>
         </w:rPr>
-        <w:t>Задача №</w:t>
-      </w:r>
-      <w:r>
-        <w:rPr>
-          <w:rFonts w:cs="Times New Roman"/>
-          <w:b/>
-          <w:bCs/>
-          <w:sz w:val="28"/>
-          <w:szCs w:val="28"/>
-          <w:lang w:val="uk-UA"/>
-        </w:rPr>
-        <w:t>4</w:t>
-      </w:r>
-      <w:r>
-        <w:rPr>
-          <w:rFonts w:cs="Times New Roman"/>
-          <w:b/>
-          <w:bCs/>
-          <w:sz w:val="28"/>
-          <w:szCs w:val="28"/>
-          <w:lang w:val="uk-UA"/>
-        </w:rPr>
-        <w:t>.</w:t>
+        <w:t>Виконання програми:</w:t>
       </w:r>
     </w:p>
     <w:p>
@@ -6443,11 +6355,12 @@
           <w:szCs w:val="28"/>
           <w:lang w:val="uk-UA"/>
         </w:rPr>
+        <w:lastRenderedPageBreak/>
         <w:drawing>
-          <wp:inline distT="0" distB="0" distL="0" distR="0" wp14:anchorId="5C24C1DC" wp14:editId="54B6A4C4">
-            <wp:extent cx="3716215" cy="1671229"/>
-            <wp:effectExtent l="0" t="0" r="0" b="5715"/>
-            <wp:docPr id="661080454" name="Рисунок 1"/>
+          <wp:inline distT="0" distB="0" distL="0" distR="0" wp14:anchorId="3EAEEB78" wp14:editId="26B14C63">
+            <wp:extent cx="5941060" cy="1922780"/>
+            <wp:effectExtent l="0" t="0" r="2540" b="1270"/>
+            <wp:docPr id="240854601" name="Рисунок 1"/>
             <wp:cNvGraphicFramePr>
               <a:graphicFrameLocks xmlns:a="http://schemas.openxmlformats.org/drawingml/2006/main" noChangeAspect="1"/>
             </wp:cNvGraphicFramePr>
@@ -6455,7 +6368,7 @@
               <a:graphicData uri="http://schemas.openxmlformats.org/drawingml/2006/picture">
                 <pic:pic xmlns:pic="http://schemas.openxmlformats.org/drawingml/2006/picture">
                   <pic:nvPicPr>
-                    <pic:cNvPr id="661080454" name=""/>
+                    <pic:cNvPr id="240854601" name=""/>
                     <pic:cNvPicPr/>
                   </pic:nvPicPr>
                   <pic:blipFill>
@@ -6467,7 +6380,460 @@
                   <pic:spPr>
                     <a:xfrm>
                       <a:off x="0" y="0"/>
-                      <a:ext cx="3722268" cy="1673951"/>
+                      <a:ext cx="5941060" cy="1922780"/>
+                    </a:xfrm>
+                    <a:prstGeom prst="rect">
+                      <a:avLst/>
+                    </a:prstGeom>
+                  </pic:spPr>
+                </pic:pic>
+              </a:graphicData>
+            </a:graphic>
+          </wp:inline>
+        </w:drawing>
+      </w:r>
+    </w:p>
+    <w:p>
+      <w:pPr>
+        <w:spacing w:line="360" w:lineRule="auto"/>
+        <w:ind w:firstLine="709"/>
+        <w:contextualSpacing/>
+        <w:jc w:val="both"/>
+        <w:rPr>
+          <w:rFonts w:cs="Times New Roman"/>
+          <w:sz w:val="28"/>
+          <w:szCs w:val="28"/>
+          <w:lang w:val="uk-UA"/>
+        </w:rPr>
+      </w:pPr>
+      <w:r>
+        <w:rPr>
+          <w:rFonts w:cs="Times New Roman"/>
+          <w:b/>
+          <w:bCs/>
+          <w:sz w:val="28"/>
+          <w:szCs w:val="28"/>
+          <w:lang w:val="uk-UA"/>
+        </w:rPr>
+        <w:t>Задача №</w:t>
+      </w:r>
+      <w:r>
+        <w:rPr>
+          <w:rFonts w:cs="Times New Roman"/>
+          <w:b/>
+          <w:bCs/>
+          <w:sz w:val="28"/>
+          <w:szCs w:val="28"/>
+          <w:lang w:val="uk-UA"/>
+        </w:rPr>
+        <w:t>3</w:t>
+      </w:r>
+      <w:r>
+        <w:rPr>
+          <w:rFonts w:cs="Times New Roman"/>
+          <w:b/>
+          <w:bCs/>
+          <w:sz w:val="28"/>
+          <w:szCs w:val="28"/>
+          <w:lang w:val="uk-UA"/>
+        </w:rPr>
+        <w:t>.</w:t>
+      </w:r>
+      <w:r>
+        <w:rPr>
+          <w:rFonts w:cs="Times New Roman"/>
+          <w:b/>
+          <w:bCs/>
+          <w:sz w:val="28"/>
+          <w:szCs w:val="28"/>
+          <w:lang w:val="uk-UA"/>
+        </w:rPr>
+        <w:t xml:space="preserve"> </w:t>
+      </w:r>
+      <w:r>
+        <w:rPr>
+          <w:rFonts w:cs="Times New Roman"/>
+          <w:b/>
+          <w:bCs/>
+          <w:sz w:val="28"/>
+          <w:szCs w:val="28"/>
+          <w:lang w:val="uk-UA"/>
+        </w:rPr>
+        <w:t>Лістинг програми</w:t>
+      </w:r>
+    </w:p>
+    <w:p>
+      <w:pPr>
+        <w:spacing w:line="360" w:lineRule="auto"/>
+        <w:ind w:firstLine="709"/>
+        <w:contextualSpacing/>
+        <w:jc w:val="both"/>
+        <w:rPr>
+          <w:rFonts w:cs="Times New Roman"/>
+          <w:b/>
+          <w:bCs/>
+          <w:sz w:val="28"/>
+          <w:szCs w:val="28"/>
+          <w:lang w:val="uk-UA"/>
+        </w:rPr>
+      </w:pPr>
+      <w:r>
+        <w:rPr>
+          <w:rFonts w:cs="Times New Roman"/>
+          <w:b/>
+          <w:bCs/>
+          <w:sz w:val="28"/>
+          <w:szCs w:val="28"/>
+          <w:lang w:val="uk-UA"/>
+        </w:rPr>
+        <w:drawing>
+          <wp:inline distT="0" distB="0" distL="0" distR="0" wp14:anchorId="19012289" wp14:editId="5B96B2B1">
+            <wp:extent cx="5289822" cy="2495678"/>
+            <wp:effectExtent l="0" t="0" r="6350" b="0"/>
+            <wp:docPr id="236251451" name="Рисунок 1"/>
+            <wp:cNvGraphicFramePr>
+              <a:graphicFrameLocks xmlns:a="http://schemas.openxmlformats.org/drawingml/2006/main" noChangeAspect="1"/>
+            </wp:cNvGraphicFramePr>
+            <a:graphic xmlns:a="http://schemas.openxmlformats.org/drawingml/2006/main">
+              <a:graphicData uri="http://schemas.openxmlformats.org/drawingml/2006/picture">
+                <pic:pic xmlns:pic="http://schemas.openxmlformats.org/drawingml/2006/picture">
+                  <pic:nvPicPr>
+                    <pic:cNvPr id="236251451" name=""/>
+                    <pic:cNvPicPr/>
+                  </pic:nvPicPr>
+                  <pic:blipFill>
+                    <a:blip r:embed="rId16"/>
+                    <a:stretch>
+                      <a:fillRect/>
+                    </a:stretch>
+                  </pic:blipFill>
+                  <pic:spPr>
+                    <a:xfrm>
+                      <a:off x="0" y="0"/>
+                      <a:ext cx="5289822" cy="2495678"/>
+                    </a:xfrm>
+                    <a:prstGeom prst="rect">
+                      <a:avLst/>
+                    </a:prstGeom>
+                  </pic:spPr>
+                </pic:pic>
+              </a:graphicData>
+            </a:graphic>
+          </wp:inline>
+        </w:drawing>
+      </w:r>
+    </w:p>
+    <w:p>
+      <w:pPr>
+        <w:spacing w:line="360" w:lineRule="auto"/>
+        <w:ind w:firstLine="709"/>
+        <w:contextualSpacing/>
+        <w:jc w:val="both"/>
+        <w:rPr>
+          <w:rFonts w:cs="Times New Roman"/>
+          <w:b/>
+          <w:bCs/>
+          <w:sz w:val="28"/>
+          <w:szCs w:val="28"/>
+          <w:lang w:val="uk-UA"/>
+        </w:rPr>
+      </w:pPr>
+      <w:r>
+        <w:rPr>
+          <w:rFonts w:cs="Times New Roman"/>
+          <w:b/>
+          <w:bCs/>
+          <w:sz w:val="28"/>
+          <w:szCs w:val="28"/>
+          <w:lang w:val="uk-UA"/>
+        </w:rPr>
+        <w:t>Виконання програми:</w:t>
+      </w:r>
+    </w:p>
+    <w:p>
+      <w:pPr>
+        <w:spacing w:line="360" w:lineRule="auto"/>
+        <w:ind w:firstLine="709"/>
+        <w:contextualSpacing/>
+        <w:jc w:val="both"/>
+        <w:rPr>
+          <w:rFonts w:cs="Times New Roman"/>
+          <w:sz w:val="28"/>
+          <w:szCs w:val="28"/>
+        </w:rPr>
+      </w:pPr>
+      <w:r>
+        <w:rPr>
+          <w:rFonts w:cs="Times New Roman"/>
+          <w:sz w:val="28"/>
+          <w:szCs w:val="28"/>
+        </w:rPr>
+        <w:drawing>
+          <wp:inline distT="0" distB="0" distL="0" distR="0" wp14:anchorId="6FCE91A4" wp14:editId="2148FBED">
+            <wp:extent cx="4191754" cy="2295250"/>
+            <wp:effectExtent l="0" t="0" r="0" b="0"/>
+            <wp:docPr id="1685765404" name="Рисунок 1"/>
+            <wp:cNvGraphicFramePr>
+              <a:graphicFrameLocks xmlns:a="http://schemas.openxmlformats.org/drawingml/2006/main" noChangeAspect="1"/>
+            </wp:cNvGraphicFramePr>
+            <a:graphic xmlns:a="http://schemas.openxmlformats.org/drawingml/2006/main">
+              <a:graphicData uri="http://schemas.openxmlformats.org/drawingml/2006/picture">
+                <pic:pic xmlns:pic="http://schemas.openxmlformats.org/drawingml/2006/picture">
+                  <pic:nvPicPr>
+                    <pic:cNvPr id="1685765404" name=""/>
+                    <pic:cNvPicPr/>
+                  </pic:nvPicPr>
+                  <pic:blipFill>
+                    <a:blip r:embed="rId17"/>
+                    <a:stretch>
+                      <a:fillRect/>
+                    </a:stretch>
+                  </pic:blipFill>
+                  <pic:spPr>
+                    <a:xfrm>
+                      <a:off x="0" y="0"/>
+                      <a:ext cx="4197957" cy="2298647"/>
+                    </a:xfrm>
+                    <a:prstGeom prst="rect">
+                      <a:avLst/>
+                    </a:prstGeom>
+                  </pic:spPr>
+                </pic:pic>
+              </a:graphicData>
+            </a:graphic>
+          </wp:inline>
+        </w:drawing>
+      </w:r>
+    </w:p>
+    <w:p>
+      <w:pPr>
+        <w:spacing w:line="360" w:lineRule="auto"/>
+        <w:ind w:firstLine="709"/>
+        <w:contextualSpacing/>
+        <w:jc w:val="both"/>
+        <w:rPr>
+          <w:rFonts w:cs="Times New Roman"/>
+          <w:b/>
+          <w:bCs/>
+          <w:sz w:val="28"/>
+          <w:szCs w:val="28"/>
+          <w:lang w:val="uk-UA"/>
+        </w:rPr>
+      </w:pPr>
+    </w:p>
+    <w:p>
+      <w:pPr>
+        <w:spacing w:line="360" w:lineRule="auto"/>
+        <w:ind w:firstLine="709"/>
+        <w:contextualSpacing/>
+        <w:jc w:val="both"/>
+        <w:rPr>
+          <w:rFonts w:cs="Times New Roman"/>
+          <w:sz w:val="28"/>
+          <w:szCs w:val="28"/>
+          <w:lang w:val="uk-UA"/>
+        </w:rPr>
+      </w:pPr>
+      <w:r>
+        <w:rPr>
+          <w:rFonts w:cs="Times New Roman"/>
+          <w:b/>
+          <w:bCs/>
+          <w:sz w:val="28"/>
+          <w:szCs w:val="28"/>
+          <w:lang w:val="uk-UA"/>
+        </w:rPr>
+        <w:t>Задача №</w:t>
+      </w:r>
+      <w:r>
+        <w:rPr>
+          <w:rFonts w:cs="Times New Roman"/>
+          <w:b/>
+          <w:bCs/>
+          <w:sz w:val="28"/>
+          <w:szCs w:val="28"/>
+          <w:lang w:val="uk-UA"/>
+        </w:rPr>
+        <w:t>4</w:t>
+      </w:r>
+      <w:r>
+        <w:rPr>
+          <w:rFonts w:cs="Times New Roman"/>
+          <w:b/>
+          <w:bCs/>
+          <w:sz w:val="28"/>
+          <w:szCs w:val="28"/>
+          <w:lang w:val="uk-UA"/>
+        </w:rPr>
+        <w:t>.</w:t>
+      </w:r>
+      <w:r>
+        <w:rPr>
+          <w:rFonts w:cs="Times New Roman"/>
+          <w:b/>
+          <w:bCs/>
+          <w:sz w:val="28"/>
+          <w:szCs w:val="28"/>
+          <w:lang w:val="uk-UA"/>
+        </w:rPr>
+        <w:t xml:space="preserve"> </w:t>
+      </w:r>
+      <w:r>
+        <w:rPr>
+          <w:rFonts w:cs="Times New Roman"/>
+          <w:b/>
+          <w:bCs/>
+          <w:sz w:val="28"/>
+          <w:szCs w:val="28"/>
+          <w:lang w:val="uk-UA"/>
+        </w:rPr>
+        <w:t>Лістинг програми</w:t>
+      </w:r>
+    </w:p>
+    <w:p>
+      <w:pPr>
+        <w:spacing w:line="360" w:lineRule="auto"/>
+        <w:ind w:firstLine="709"/>
+        <w:contextualSpacing/>
+        <w:jc w:val="both"/>
+        <w:rPr>
+          <w:rFonts w:cs="Times New Roman"/>
+          <w:b/>
+          <w:bCs/>
+          <w:sz w:val="28"/>
+          <w:szCs w:val="28"/>
+          <w:lang w:val="uk-UA"/>
+        </w:rPr>
+      </w:pPr>
+    </w:p>
+    <w:p>
+      <w:pPr>
+        <w:spacing w:line="360" w:lineRule="auto"/>
+        <w:ind w:firstLine="709"/>
+        <w:contextualSpacing/>
+        <w:jc w:val="both"/>
+        <w:rPr>
+          <w:rFonts w:cs="Times New Roman"/>
+          <w:sz w:val="28"/>
+          <w:szCs w:val="28"/>
+          <w:lang w:val="uk-UA"/>
+        </w:rPr>
+      </w:pPr>
+      <w:r>
+        <w:rPr>
+          <w:rFonts w:cs="Times New Roman"/>
+          <w:sz w:val="28"/>
+          <w:szCs w:val="28"/>
+          <w:lang w:val="uk-UA"/>
+        </w:rPr>
+        <w:lastRenderedPageBreak/>
+        <w:drawing>
+          <wp:inline distT="0" distB="0" distL="0" distR="0" wp14:anchorId="009F1592" wp14:editId="720B24BA">
+            <wp:extent cx="5880402" cy="3365673"/>
+            <wp:effectExtent l="0" t="0" r="6350" b="6350"/>
+            <wp:docPr id="2135207564" name="Рисунок 1"/>
+            <wp:cNvGraphicFramePr>
+              <a:graphicFrameLocks xmlns:a="http://schemas.openxmlformats.org/drawingml/2006/main" noChangeAspect="1"/>
+            </wp:cNvGraphicFramePr>
+            <a:graphic xmlns:a="http://schemas.openxmlformats.org/drawingml/2006/main">
+              <a:graphicData uri="http://schemas.openxmlformats.org/drawingml/2006/picture">
+                <pic:pic xmlns:pic="http://schemas.openxmlformats.org/drawingml/2006/picture">
+                  <pic:nvPicPr>
+                    <pic:cNvPr id="2135207564" name=""/>
+                    <pic:cNvPicPr/>
+                  </pic:nvPicPr>
+                  <pic:blipFill>
+                    <a:blip r:embed="rId18"/>
+                    <a:stretch>
+                      <a:fillRect/>
+                    </a:stretch>
+                  </pic:blipFill>
+                  <pic:spPr>
+                    <a:xfrm>
+                      <a:off x="0" y="0"/>
+                      <a:ext cx="5880402" cy="3365673"/>
+                    </a:xfrm>
+                    <a:prstGeom prst="rect">
+                      <a:avLst/>
+                    </a:prstGeom>
+                  </pic:spPr>
+                </pic:pic>
+              </a:graphicData>
+            </a:graphic>
+          </wp:inline>
+        </w:drawing>
+      </w:r>
+    </w:p>
+    <w:p>
+      <w:pPr>
+        <w:spacing w:line="360" w:lineRule="auto"/>
+        <w:ind w:firstLine="709"/>
+        <w:contextualSpacing/>
+        <w:jc w:val="both"/>
+        <w:rPr>
+          <w:rFonts w:cs="Times New Roman"/>
+          <w:b/>
+          <w:bCs/>
+          <w:sz w:val="28"/>
+          <w:szCs w:val="28"/>
+          <w:lang w:val="uk-UA"/>
+        </w:rPr>
+      </w:pPr>
+      <w:r>
+        <w:rPr>
+          <w:rFonts w:cs="Times New Roman"/>
+          <w:b/>
+          <w:bCs/>
+          <w:sz w:val="28"/>
+          <w:szCs w:val="28"/>
+          <w:lang w:val="uk-UA"/>
+        </w:rPr>
+        <w:t>Виконання програми:</w:t>
+      </w:r>
+    </w:p>
+    <w:p>
+      <w:pPr>
+        <w:spacing w:line="360" w:lineRule="auto"/>
+        <w:ind w:firstLine="709"/>
+        <w:contextualSpacing/>
+        <w:jc w:val="both"/>
+        <w:rPr>
+          <w:rFonts w:cs="Times New Roman"/>
+          <w:sz w:val="28"/>
+          <w:szCs w:val="28"/>
+        </w:rPr>
+      </w:pPr>
+      <w:r>
+        <w:rPr>
+          <w:rFonts w:cs="Times New Roman"/>
+          <w:sz w:val="28"/>
+          <w:szCs w:val="28"/>
+        </w:rPr>
+        <w:drawing>
+          <wp:inline distT="0" distB="0" distL="0" distR="0" wp14:anchorId="6046943B" wp14:editId="3A6BA376">
+            <wp:extent cx="4354716" cy="1488032"/>
+            <wp:effectExtent l="0" t="0" r="8255" b="0"/>
+            <wp:docPr id="1428571064" name="Рисунок 1"/>
+            <wp:cNvGraphicFramePr>
+              <a:graphicFrameLocks xmlns:a="http://schemas.openxmlformats.org/drawingml/2006/main" noChangeAspect="1"/>
+            </wp:cNvGraphicFramePr>
+            <a:graphic xmlns:a="http://schemas.openxmlformats.org/drawingml/2006/main">
+              <a:graphicData uri="http://schemas.openxmlformats.org/drawingml/2006/picture">
+                <pic:pic xmlns:pic="http://schemas.openxmlformats.org/drawingml/2006/picture">
+                  <pic:nvPicPr>
+                    <pic:cNvPr id="1428571064" name=""/>
+                    <pic:cNvPicPr/>
+                  </pic:nvPicPr>
+                  <pic:blipFill>
+                    <a:blip r:embed="rId19"/>
+                    <a:stretch>
+                      <a:fillRect/>
+                    </a:stretch>
+                  </pic:blipFill>
+                  <pic:spPr>
+                    <a:xfrm>
+                      <a:off x="0" y="0"/>
+                      <a:ext cx="4361533" cy="1490361"/>
                     </a:xfrm>
                     <a:prstGeom prst="rect">
                       <a:avLst/>

</xml_diff>